<commit_message>
backing up coding folder
</commit_message>
<xml_diff>
--- a/Resume/Resume-Dev.docx
+++ b/Resume/Resume-Dev.docx
@@ -5,61 +5,147 @@
     <w:p>
       <w:pPr>
         <w:pStyle w:val="Normal1"/>
-        <w:contextualSpacing w:val="0"/>
-        <w:rPr>
-          <w:sz w:val="32"/>
-          <w:szCs w:val="32"/>
+        <w:ind w:left="720" w:hanging="720"/>
+        <w:rPr>
+          <w:sz w:val="24"/>
+          <w:szCs w:val="24"/>
         </w:rPr>
       </w:pPr>
       <w:r>
         <w:rPr>
           <w:b/>
-          <w:sz w:val="32"/>
-          <w:szCs w:val="32"/>
-        </w:rPr>
-        <w:t>Dallin Johnson</w:t>
-      </w:r>
-    </w:p>
-    <w:p>
-      <w:pPr>
-        <w:pStyle w:val="Normal1"/>
-        <w:pBdr>
-          <w:top w:val="single" w:sz="4" w:space="1" w:color="auto"/>
-        </w:pBdr>
-        <w:rPr>
-          <w:sz w:val="24"/>
-          <w:szCs w:val="24"/>
-        </w:rPr>
-      </w:pPr>
-    </w:p>
-    <w:p>
-      <w:pPr>
-        <w:jc w:val="center"/>
-      </w:pPr>
-      <w:r>
-        <w:t xml:space="preserve">2641 W. 2400 N. Lehi, Utah   </w:t>
-      </w:r>
-      <w:proofErr w:type="gramStart"/>
-      <w:r>
-        <w:t xml:space="preserve">   (</w:t>
-      </w:r>
-      <w:proofErr w:type="gramEnd"/>
-      <w:r>
-        <w:t xml:space="preserve">801) 455-5583       </w:t>
-      </w:r>
-      <w:hyperlink r:id="rId5" w:history="1">
-        <w:r>
-          <w:rPr>
-            <w:rStyle w:val="Hyperlink"/>
-          </w:rPr>
-          <w:t>dallin.b.johnson@gmail.com</w:t>
-        </w:r>
-      </w:hyperlink>
-    </w:p>
-    <w:p>
-      <w:pPr>
-        <w:jc w:val="center"/>
-      </w:pPr>
+          <w:sz w:val="24"/>
+          <w:szCs w:val="24"/>
+        </w:rPr>
+        <w:t xml:space="preserve">About Me </w:t>
+      </w:r>
+      <w:r>
+        <w:rPr>
+          <w:b/>
+          <w:sz w:val="24"/>
+          <w:szCs w:val="24"/>
+        </w:rPr>
+        <w:t xml:space="preserve">- </w:t>
+      </w:r>
+      <w:r>
+        <w:rPr>
+          <w:sz w:val="24"/>
+          <w:szCs w:val="24"/>
+        </w:rPr>
+        <w:t>I am the oldest of six kids and I</w:t>
+      </w:r>
+      <w:r>
+        <w:rPr>
+          <w:sz w:val="24"/>
+          <w:szCs w:val="24"/>
+        </w:rPr>
+        <w:t xml:space="preserve"> </w:t>
+      </w:r>
+      <w:r>
+        <w:rPr>
+          <w:sz w:val="24"/>
+          <w:szCs w:val="24"/>
+        </w:rPr>
+        <w:t>love my family. My dad works in</w:t>
+      </w:r>
+      <w:r>
+        <w:rPr>
+          <w:sz w:val="24"/>
+          <w:szCs w:val="24"/>
+        </w:rPr>
+        <w:t xml:space="preserve"> </w:t>
+      </w:r>
+      <w:r>
+        <w:rPr>
+          <w:sz w:val="24"/>
+          <w:szCs w:val="24"/>
+        </w:rPr>
+        <w:t>the IT field and has spent a lot of</w:t>
+      </w:r>
+      <w:r>
+        <w:rPr>
+          <w:sz w:val="24"/>
+          <w:szCs w:val="24"/>
+        </w:rPr>
+        <w:t xml:space="preserve"> </w:t>
+      </w:r>
+      <w:r>
+        <w:rPr>
+          <w:sz w:val="24"/>
+          <w:szCs w:val="24"/>
+        </w:rPr>
+        <w:t>time helping me cultivate my</w:t>
+      </w:r>
+      <w:r>
+        <w:rPr>
+          <w:sz w:val="24"/>
+          <w:szCs w:val="24"/>
+        </w:rPr>
+        <w:t xml:space="preserve"> </w:t>
+      </w:r>
+      <w:r>
+        <w:rPr>
+          <w:sz w:val="24"/>
+          <w:szCs w:val="24"/>
+        </w:rPr>
+        <w:t>love of technology. The more I</w:t>
+      </w:r>
+      <w:r>
+        <w:rPr>
+          <w:sz w:val="24"/>
+          <w:szCs w:val="24"/>
+        </w:rPr>
+        <w:t xml:space="preserve"> </w:t>
+      </w:r>
+      <w:r>
+        <w:rPr>
+          <w:sz w:val="24"/>
+          <w:szCs w:val="24"/>
+        </w:rPr>
+        <w:t>learn about programing and</w:t>
+      </w:r>
+      <w:r>
+        <w:rPr>
+          <w:sz w:val="24"/>
+          <w:szCs w:val="24"/>
+        </w:rPr>
+        <w:t xml:space="preserve"> </w:t>
+      </w:r>
+      <w:r>
+        <w:rPr>
+          <w:sz w:val="24"/>
+          <w:szCs w:val="24"/>
+        </w:rPr>
+        <w:t>database management the more I</w:t>
+      </w:r>
+      <w:r>
+        <w:rPr>
+          <w:sz w:val="24"/>
+          <w:szCs w:val="24"/>
+        </w:rPr>
+        <w:t xml:space="preserve"> </w:t>
+      </w:r>
+      <w:r>
+        <w:rPr>
+          <w:sz w:val="24"/>
+          <w:szCs w:val="24"/>
+        </w:rPr>
+        <w:t>love it and feel I have found my</w:t>
+      </w:r>
+      <w:r>
+        <w:rPr>
+          <w:sz w:val="24"/>
+          <w:szCs w:val="24"/>
+        </w:rPr>
+        <w:t xml:space="preserve"> pass</w:t>
+      </w:r>
+      <w:r>
+        <w:rPr>
+          <w:sz w:val="24"/>
+          <w:szCs w:val="24"/>
+        </w:rPr>
+        <w:t>ion.</w:t>
+      </w:r>
     </w:p>
     <w:p>
       <w:pPr>
@@ -70,172 +156,230 @@
           <w:szCs w:val="24"/>
         </w:rPr>
       </w:pPr>
-      <w:r>
+    </w:p>
+    <w:p>
+      <w:pPr>
         <w:rPr>
           <w:b/>
-          <w:sz w:val="24"/>
-          <w:szCs w:val="24"/>
-        </w:rPr>
-        <w:t xml:space="preserve">About Me </w:t>
-      </w:r>
+        </w:rPr>
+      </w:pPr>
       <w:r>
         <w:rPr>
           <w:b/>
-          <w:sz w:val="24"/>
-          <w:szCs w:val="24"/>
-        </w:rPr>
-        <w:t xml:space="preserve">- </w:t>
-      </w:r>
-      <w:r>
-        <w:rPr>
-          <w:sz w:val="24"/>
-          <w:szCs w:val="24"/>
-        </w:rPr>
-        <w:t>I am the oldest of six kids and I</w:t>
-      </w:r>
-      <w:r>
-        <w:rPr>
-          <w:sz w:val="24"/>
-          <w:szCs w:val="24"/>
+        </w:rPr>
+        <w:t>Education</w:t>
+      </w:r>
+    </w:p>
+    <w:p>
+      <w:pPr>
+        <w:jc w:val="right"/>
+        <w:rPr>
+          <w:rFonts w:eastAsia="Times New Roman"/>
+          <w:b/>
+          <w:color w:val="000000"/>
+        </w:rPr>
+      </w:pPr>
+      <w:r>
+        <w:t>2014</w:t>
+      </w:r>
+      <w:r>
+        <w:rPr>
+          <w:b/>
         </w:rPr>
         <w:t xml:space="preserve"> </w:t>
       </w:r>
       <w:r>
-        <w:rPr>
-          <w:sz w:val="24"/>
-          <w:szCs w:val="24"/>
-        </w:rPr>
-        <w:t>love my family. My dad works in</w:t>
-      </w:r>
-      <w:r>
-        <w:rPr>
-          <w:sz w:val="24"/>
-          <w:szCs w:val="24"/>
-        </w:rPr>
-        <w:t xml:space="preserve"> </w:t>
-      </w:r>
-      <w:r>
-        <w:rPr>
-          <w:sz w:val="24"/>
-          <w:szCs w:val="24"/>
-        </w:rPr>
-        <w:t>the IT field and has spent a lot of</w:t>
-      </w:r>
-      <w:r>
-        <w:rPr>
-          <w:sz w:val="24"/>
-          <w:szCs w:val="24"/>
-        </w:rPr>
-        <w:t xml:space="preserve"> </w:t>
-      </w:r>
-      <w:r>
-        <w:rPr>
-          <w:sz w:val="24"/>
-          <w:szCs w:val="24"/>
-        </w:rPr>
-        <w:t>time helping me cultivate my</w:t>
-      </w:r>
-      <w:r>
-        <w:rPr>
-          <w:sz w:val="24"/>
-          <w:szCs w:val="24"/>
-        </w:rPr>
-        <w:t xml:space="preserve"> </w:t>
-      </w:r>
-      <w:r>
-        <w:rPr>
-          <w:sz w:val="24"/>
-          <w:szCs w:val="24"/>
-        </w:rPr>
-        <w:t>love of technology. The more I</w:t>
-      </w:r>
-      <w:r>
-        <w:rPr>
-          <w:sz w:val="24"/>
-          <w:szCs w:val="24"/>
-        </w:rPr>
-        <w:t xml:space="preserve"> </w:t>
-      </w:r>
-      <w:r>
-        <w:rPr>
-          <w:sz w:val="24"/>
-          <w:szCs w:val="24"/>
-        </w:rPr>
-        <w:t>learn about programing and</w:t>
-      </w:r>
-      <w:r>
-        <w:rPr>
-          <w:sz w:val="24"/>
-          <w:szCs w:val="24"/>
-        </w:rPr>
-        <w:t xml:space="preserve"> </w:t>
-      </w:r>
-      <w:r>
-        <w:rPr>
-          <w:sz w:val="24"/>
-          <w:szCs w:val="24"/>
-        </w:rPr>
-        <w:t>database management the more I</w:t>
-      </w:r>
-      <w:r>
-        <w:rPr>
-          <w:sz w:val="24"/>
-          <w:szCs w:val="24"/>
-        </w:rPr>
-        <w:t xml:space="preserve"> </w:t>
-      </w:r>
-      <w:r>
-        <w:rPr>
-          <w:sz w:val="24"/>
-          <w:szCs w:val="24"/>
-        </w:rPr>
-        <w:t>love it and feel I have found my</w:t>
-      </w:r>
-      <w:r>
-        <w:rPr>
-          <w:sz w:val="24"/>
-          <w:szCs w:val="24"/>
-        </w:rPr>
-        <w:t xml:space="preserve"> pass</w:t>
-      </w:r>
-      <w:r>
-        <w:rPr>
-          <w:sz w:val="24"/>
-          <w:szCs w:val="24"/>
-        </w:rPr>
-        <w:t>ion.</w:t>
-      </w:r>
-    </w:p>
-    <w:p>
-      <w:pPr>
-        <w:pStyle w:val="Normal1"/>
-        <w:contextualSpacing w:val="0"/>
+        <w:t>- Present</w:t>
+      </w:r>
+    </w:p>
+    <w:p>
+      <w:pPr>
+        <w:pStyle w:val="Normal1"/>
+        <w:tabs>
+          <w:tab w:val="left" w:pos="720"/>
+          <w:tab w:val="left" w:pos="1440"/>
+        </w:tabs>
+        <w:ind w:left="360"/>
         <w:rPr>
           <w:b/>
           <w:sz w:val="24"/>
           <w:szCs w:val="24"/>
         </w:rPr>
       </w:pPr>
-    </w:p>
-    <w:p>
-      <w:pPr>
-        <w:pStyle w:val="Normal1"/>
-        <w:tabs>
-          <w:tab w:val="left" w:pos="720"/>
-          <w:tab w:val="left" w:pos="1440"/>
-        </w:tabs>
+      <w:r>
         <w:rPr>
           <w:b/>
           <w:sz w:val="24"/>
           <w:szCs w:val="24"/>
         </w:rPr>
-      </w:pPr>
+        <w:t>Utah Valley University (Orem, UT)</w:t>
+      </w:r>
+    </w:p>
+    <w:p>
+      <w:pPr>
+        <w:pStyle w:val="Normal1"/>
+        <w:numPr>
+          <w:ilvl w:val="0"/>
+          <w:numId w:val="5"/>
+        </w:numPr>
+        <w:tabs>
+          <w:tab w:val="left" w:pos="720"/>
+          <w:tab w:val="left" w:pos="1440"/>
+        </w:tabs>
+        <w:ind w:left="1080" w:hanging="360"/>
+        <w:rPr>
+          <w:sz w:val="24"/>
+          <w:szCs w:val="24"/>
+        </w:rPr>
+      </w:pPr>
+      <w:r>
+        <w:rPr>
+          <w:sz w:val="24"/>
+          <w:szCs w:val="24"/>
+        </w:rPr>
+        <w:t>Major: INFS-Business Intelligence Systems</w:t>
+      </w:r>
+    </w:p>
+    <w:p>
+      <w:pPr>
+        <w:pStyle w:val="Normal1"/>
+        <w:numPr>
+          <w:ilvl w:val="0"/>
+          <w:numId w:val="5"/>
+        </w:numPr>
+        <w:tabs>
+          <w:tab w:val="left" w:pos="720"/>
+          <w:tab w:val="left" w:pos="1440"/>
+        </w:tabs>
+        <w:ind w:left="1080" w:hanging="360"/>
+        <w:rPr>
+          <w:sz w:val="24"/>
+          <w:szCs w:val="24"/>
+        </w:rPr>
+      </w:pPr>
+      <w:r>
+        <w:rPr>
+          <w:sz w:val="24"/>
+          <w:szCs w:val="24"/>
+        </w:rPr>
+        <w:t>The Society for Collegiate Leadership &amp; Achievement</w:t>
+      </w:r>
+    </w:p>
+    <w:p>
+      <w:pPr>
+        <w:pStyle w:val="Normal1"/>
+        <w:numPr>
+          <w:ilvl w:val="0"/>
+          <w:numId w:val="5"/>
+        </w:numPr>
+        <w:tabs>
+          <w:tab w:val="left" w:pos="720"/>
+          <w:tab w:val="left" w:pos="1440"/>
+        </w:tabs>
+        <w:ind w:left="1080" w:hanging="360"/>
+        <w:rPr>
+          <w:sz w:val="24"/>
+          <w:szCs w:val="24"/>
+        </w:rPr>
+      </w:pPr>
+      <w:r>
+        <w:rPr>
+          <w:sz w:val="24"/>
+          <w:szCs w:val="24"/>
+        </w:rPr>
+        <w:t>Phi Theta Kappa Honor Society</w:t>
+      </w:r>
+    </w:p>
+    <w:p>
+      <w:pPr>
+        <w:pStyle w:val="Normal1"/>
+        <w:tabs>
+          <w:tab w:val="left" w:pos="720"/>
+          <w:tab w:val="left" w:pos="1440"/>
+        </w:tabs>
+        <w:ind w:left="360"/>
+        <w:rPr>
+          <w:sz w:val="24"/>
+          <w:szCs w:val="24"/>
+        </w:rPr>
+      </w:pPr>
+      <w:proofErr w:type="spellStart"/>
       <w:r>
         <w:rPr>
           <w:b/>
           <w:sz w:val="24"/>
           <w:szCs w:val="24"/>
         </w:rPr>
+        <w:t>Bottega</w:t>
+      </w:r>
+      <w:proofErr w:type="spellEnd"/>
+      <w:r>
+        <w:rPr>
+          <w:b/>
+          <w:sz w:val="24"/>
+          <w:szCs w:val="24"/>
+        </w:rPr>
+        <w:t xml:space="preserve"> (Lehi, UT)</w:t>
+      </w:r>
+    </w:p>
+    <w:p>
+      <w:pPr>
+        <w:pStyle w:val="Normal1"/>
+        <w:numPr>
+          <w:ilvl w:val="0"/>
+          <w:numId w:val="5"/>
+        </w:numPr>
+        <w:tabs>
+          <w:tab w:val="left" w:pos="720"/>
+          <w:tab w:val="left" w:pos="1440"/>
+        </w:tabs>
+        <w:ind w:left="1080" w:hanging="360"/>
+        <w:rPr>
+          <w:sz w:val="24"/>
+          <w:szCs w:val="24"/>
+        </w:rPr>
+      </w:pPr>
+      <w:r>
+        <w:rPr>
+          <w:sz w:val="24"/>
+          <w:szCs w:val="24"/>
+        </w:rPr>
+        <w:t xml:space="preserve">Accelerated learning program </w:t>
+      </w:r>
+      <w:r>
+        <w:rPr>
+          <w:sz w:val="24"/>
+          <w:szCs w:val="24"/>
+        </w:rPr>
+        <w:t xml:space="preserve">that I was able to learn my </w:t>
+      </w:r>
+      <w:r>
+        <w:rPr>
+          <w:sz w:val="24"/>
+          <w:szCs w:val="24"/>
+        </w:rPr>
+        <w:t>various programming skills.</w:t>
+      </w:r>
+    </w:p>
+    <w:p>
+      <w:pPr>
+        <w:pStyle w:val="Normal1"/>
+        <w:tabs>
+          <w:tab w:val="left" w:pos="720"/>
+          <w:tab w:val="left" w:pos="1440"/>
+        </w:tabs>
+        <w:rPr>
+          <w:b/>
+          <w:sz w:val="24"/>
+          <w:szCs w:val="24"/>
+        </w:rPr>
+      </w:pPr>
+      <w:r>
+        <w:rPr>
+          <w:b/>
+          <w:sz w:val="24"/>
+          <w:szCs w:val="24"/>
+        </w:rPr>
         <w:t>Skills</w:t>
       </w:r>
     </w:p>
@@ -251,6 +395,7 @@
           <w:szCs w:val="24"/>
         </w:rPr>
         <w:sectPr>
+          <w:headerReference w:type="default" r:id="rId7"/>
           <w:pgSz w:w="12240" w:h="15840"/>
           <w:pgMar w:top="1440" w:right="1800" w:bottom="1440" w:left="1800" w:header="720" w:footer="720" w:gutter="0"/>
           <w:cols w:space="720"/>
@@ -400,7 +545,7 @@
           <w:sz w:val="24"/>
           <w:szCs w:val="24"/>
         </w:rPr>
-        <w:t>Angular 2</w:t>
+        <w:t>Angular 4</w:t>
       </w:r>
     </w:p>
     <w:p>
@@ -601,7 +746,7 @@
           <w:szCs w:val="24"/>
         </w:rPr>
       </w:pPr>
-      <w:hyperlink r:id="rId6" w:history="1">
+      <w:hyperlink r:id="rId8" w:history="1">
         <w:r>
           <w:rPr>
             <w:rStyle w:val="Hyperlink"/>
@@ -632,15 +777,13 @@
           <w:szCs w:val="24"/>
         </w:rPr>
       </w:pPr>
-      <w:proofErr w:type="spellStart"/>
-      <w:r>
-        <w:rPr>
-          <w:sz w:val="24"/>
-          <w:szCs w:val="24"/>
-        </w:rPr>
-        <w:t>Porfolio</w:t>
-      </w:r>
-      <w:proofErr w:type="spellEnd"/>
+      <w:r>
+        <w:rPr>
+          <w:sz w:val="24"/>
+          <w:szCs w:val="24"/>
+        </w:rPr>
+        <w:t>Portfolio</w:t>
+      </w:r>
       <w:r>
         <w:rPr>
           <w:sz w:val="24"/>
@@ -676,15 +819,13 @@
         </w:rPr>
         <w:t xml:space="preserve">wn for the body, and a topic </w:t>
       </w:r>
-      <w:proofErr w:type="spellStart"/>
-      <w:r>
-        <w:rPr>
-          <w:sz w:val="24"/>
-          <w:szCs w:val="24"/>
-        </w:rPr>
-        <w:t>filltering</w:t>
-      </w:r>
-      <w:proofErr w:type="spellEnd"/>
+      <w:r>
+        <w:rPr>
+          <w:sz w:val="24"/>
+          <w:szCs w:val="24"/>
+        </w:rPr>
+        <w:t>filtering</w:t>
+      </w:r>
       <w:r>
         <w:rPr>
           <w:sz w:val="24"/>
@@ -713,15 +854,13 @@
         </w:rPr>
         <w:t xml:space="preserve">at I can </w:t>
       </w:r>
-      <w:proofErr w:type="spellStart"/>
-      <w:r>
-        <w:rPr>
-          <w:sz w:val="24"/>
-          <w:szCs w:val="24"/>
-        </w:rPr>
-        <w:t>reorange</w:t>
-      </w:r>
-      <w:proofErr w:type="spellEnd"/>
+      <w:r>
+        <w:rPr>
+          <w:sz w:val="24"/>
+          <w:szCs w:val="24"/>
+        </w:rPr>
+        <w:t>rearrange</w:t>
+      </w:r>
       <w:r>
         <w:rPr>
           <w:sz w:val="24"/>
@@ -754,7 +893,7 @@
           <w:szCs w:val="24"/>
         </w:rPr>
       </w:pPr>
-      <w:hyperlink r:id="rId7" w:history="1">
+      <w:hyperlink r:id="rId9" w:history="1">
         <w:r>
           <w:rPr>
             <w:rStyle w:val="Hyperlink"/>
@@ -866,12 +1005,22 @@
           <w:szCs w:val="24"/>
         </w:rPr>
       </w:pPr>
-      <w:r>
-        <w:rPr>
-          <w:sz w:val="24"/>
-          <w:szCs w:val="24"/>
-        </w:rPr>
-        <w:t>Overtime App</w:t>
+      <w:hyperlink r:id="rId10" w:history="1">
+        <w:r>
+          <w:rPr>
+            <w:rStyle w:val="Hyperlink"/>
+            <w:sz w:val="24"/>
+            <w:szCs w:val="24"/>
+          </w:rPr>
+          <w:t>https://dj-overtime.herokuapp.com/</w:t>
+        </w:r>
+      </w:hyperlink>
+      <w:r>
+        <w:rPr>
+          <w:sz w:val="24"/>
+          <w:szCs w:val="24"/>
+        </w:rPr>
+        <w:t xml:space="preserve"> </w:t>
       </w:r>
     </w:p>
     <w:p>
@@ -894,21 +1043,33 @@
         </w:rPr>
         <w:t xml:space="preserve">The Overtime app </w:t>
       </w:r>
-      <w:proofErr w:type="spellStart"/>
-      <w:r>
-        <w:rPr>
-          <w:sz w:val="24"/>
-          <w:szCs w:val="24"/>
-        </w:rPr>
-        <w:t>prompes</w:t>
-      </w:r>
-      <w:proofErr w:type="spellEnd"/>
-      <w:r>
-        <w:rPr>
-          <w:sz w:val="24"/>
-          <w:szCs w:val="24"/>
-        </w:rPr>
-        <w:t xml:space="preserve"> manages/employees and</w:t>
+      <w:r>
+        <w:rPr>
+          <w:sz w:val="24"/>
+          <w:szCs w:val="24"/>
+        </w:rPr>
+        <w:t>prompts</w:t>
+      </w:r>
+      <w:r>
+        <w:rPr>
+          <w:sz w:val="24"/>
+          <w:szCs w:val="24"/>
+        </w:rPr>
+        <w:t xml:space="preserve"> manage</w:t>
+      </w:r>
+      <w:r>
+        <w:rPr>
+          <w:sz w:val="24"/>
+          <w:szCs w:val="24"/>
+        </w:rPr>
+        <w:t>r</w:t>
+      </w:r>
+      <w:r>
+        <w:rPr>
+          <w:sz w:val="24"/>
+          <w:szCs w:val="24"/>
+        </w:rPr>
+        <w:t>s/employees and</w:t>
       </w:r>
       <w:r>
         <w:rPr>
@@ -1044,6 +1205,21 @@
     <w:p>
       <w:pPr>
         <w:pStyle w:val="Normal1"/>
+        <w:tabs>
+          <w:tab w:val="left" w:pos="720"/>
+          <w:tab w:val="left" w:pos="1440"/>
+        </w:tabs>
+        <w:ind w:left="1440"/>
+        <w:rPr>
+          <w:sz w:val="24"/>
+          <w:szCs w:val="24"/>
+        </w:rPr>
+      </w:pPr>
+    </w:p>
+    <w:p>
+      <w:pPr>
+        <w:pStyle w:val="Normal1"/>
+        <w:pageBreakBefore/>
         <w:contextualSpacing w:val="0"/>
         <w:rPr>
           <w:b/>
@@ -1051,23 +1227,13 @@
           <w:szCs w:val="24"/>
         </w:rPr>
       </w:pPr>
-    </w:p>
-    <w:p>
-      <w:pPr>
-        <w:pStyle w:val="Normal1"/>
-        <w:contextualSpacing w:val="0"/>
+      <w:r>
         <w:rPr>
           <w:b/>
           <w:sz w:val="24"/>
           <w:szCs w:val="24"/>
         </w:rPr>
-      </w:pPr>
-      <w:r>
-        <w:rPr>
-          <w:b/>
-          <w:sz w:val="24"/>
-          <w:szCs w:val="24"/>
-        </w:rPr>
+        <w:lastRenderedPageBreak/>
         <w:t>Experience</w:t>
       </w:r>
     </w:p>
@@ -1159,81 +1325,35 @@
           <w:sz w:val="24"/>
           <w:szCs w:val="24"/>
         </w:rPr>
-        <w:t xml:space="preserve">I could stay out of debt.  It was hard but very rewarding </w:t>
-      </w:r>
-      <w:r>
-        <w:rPr>
-          <w:sz w:val="24"/>
-          <w:szCs w:val="24"/>
-        </w:rPr>
-        <w:t>experience.</w:t>
-      </w:r>
-    </w:p>
-    <w:p>
-      <w:pPr>
-        <w:pStyle w:val="Normal1"/>
-        <w:tabs>
-          <w:tab w:val="left" w:pos="720"/>
-          <w:tab w:val="left" w:pos="1440"/>
-        </w:tabs>
-        <w:ind w:left="720"/>
-        <w:rPr>
-          <w:sz w:val="24"/>
-          <w:szCs w:val="24"/>
-        </w:rPr>
-      </w:pPr>
-    </w:p>
-    <w:p>
-      <w:pPr>
-        <w:ind w:left="720"/>
-        <w:rPr>
-          <w:rFonts w:eastAsia="Times New Roman"/>
-          <w:b/>
-          <w:color w:val="000000"/>
-        </w:rPr>
-      </w:pPr>
-      <w:r>
-        <w:rPr>
-          <w:rFonts w:eastAsia="Times New Roman"/>
-          <w:b/>
-          <w:color w:val="000000"/>
-        </w:rPr>
-        <w:t>Remedy Informatics, Sandy, Utah</w:t>
-      </w:r>
-    </w:p>
-    <w:p>
-      <w:pPr>
-        <w:ind w:left="720"/>
-        <w:rPr>
-          <w:rFonts w:eastAsia="Times New Roman"/>
-          <w:b/>
-          <w:color w:val="000000"/>
-        </w:rPr>
-      </w:pPr>
-      <w:r>
-        <w:rPr>
-          <w:rFonts w:eastAsia="Times New Roman"/>
-          <w:b/>
-          <w:color w:val="000000"/>
-        </w:rPr>
-        <w:t>Jr. Computer Technician</w:t>
-      </w:r>
-    </w:p>
-    <w:p>
-      <w:pPr>
-        <w:ind w:left="720"/>
-        <w:jc w:val="right"/>
-        <w:rPr>
-          <w:rFonts w:eastAsia="Times New Roman"/>
-          <w:color w:val="000000"/>
-        </w:rPr>
-      </w:pPr>
-      <w:r>
-        <w:rPr>
-          <w:rFonts w:eastAsia="Times New Roman"/>
-          <w:color w:val="000000"/>
-        </w:rPr>
-        <w:t>June 2012 - Sept 2012</w:t>
+        <w:t>I could stay out of debt.  It was hard but</w:t>
+      </w:r>
+      <w:r>
+        <w:rPr>
+          <w:sz w:val="24"/>
+          <w:szCs w:val="24"/>
+        </w:rPr>
+        <w:t xml:space="preserve"> ultimately a</w:t>
+      </w:r>
+      <w:r>
+        <w:rPr>
+          <w:sz w:val="24"/>
+          <w:szCs w:val="24"/>
+        </w:rPr>
+        <w:t xml:space="preserve"> very rewarding </w:t>
+      </w:r>
+      <w:r>
+        <w:rPr>
+          <w:sz w:val="24"/>
+          <w:szCs w:val="24"/>
+        </w:rPr>
+        <w:t>experience</w:t>
+      </w:r>
+      <w:r>
+        <w:rPr>
+          <w:sz w:val="24"/>
+          <w:szCs w:val="24"/>
+        </w:rPr>
+        <w:t>.</w:t>
       </w:r>
     </w:p>
     <w:p>
@@ -1258,8 +1378,35 @@
           <w:sz w:val="24"/>
           <w:szCs w:val="24"/>
         </w:rPr>
-        <w:lastRenderedPageBreak/>
-        <w:t>Administered network wiring, data communication testing, and certification</w:t>
+        <w:t>My roles at both stores were crucial</w:t>
+      </w:r>
+      <w:r>
+        <w:rPr>
+          <w:sz w:val="24"/>
+          <w:szCs w:val="24"/>
+        </w:rPr>
+        <w:t xml:space="preserve"> in keeping them</w:t>
+      </w:r>
+      <w:r>
+        <w:rPr>
+          <w:sz w:val="24"/>
+          <w:szCs w:val="24"/>
+        </w:rPr>
+        <w:t xml:space="preserve"> running </w:t>
+      </w:r>
+      <w:r>
+        <w:rPr>
+          <w:sz w:val="24"/>
+          <w:szCs w:val="24"/>
+        </w:rPr>
+        <w:t>and keeping the customers happy</w:t>
+      </w:r>
+      <w:r>
+        <w:rPr>
+          <w:sz w:val="24"/>
+          <w:szCs w:val="24"/>
+        </w:rPr>
+        <w:t>.</w:t>
       </w:r>
     </w:p>
     <w:p>
@@ -1284,7 +1431,88 @@
           <w:sz w:val="24"/>
           <w:szCs w:val="24"/>
         </w:rPr>
-        <w:t>Tested and repaired computer hardware and software</w:t>
+        <w:t>Every hour I collected all the carts, cleaned the whole store, and made sure that every customer was able to get to their car with their purchased</w:t>
+      </w:r>
+      <w:r>
+        <w:rPr>
+          <w:sz w:val="24"/>
+          <w:szCs w:val="24"/>
+        </w:rPr>
+        <w:t xml:space="preserve"> product</w:t>
+      </w:r>
+      <w:r>
+        <w:rPr>
+          <w:sz w:val="24"/>
+          <w:szCs w:val="24"/>
+        </w:rPr>
+        <w:t>.</w:t>
+      </w:r>
+    </w:p>
+    <w:p>
+      <w:pPr>
+        <w:pStyle w:val="Normal1"/>
+        <w:tabs>
+          <w:tab w:val="left" w:pos="720"/>
+          <w:tab w:val="left" w:pos="1440"/>
+        </w:tabs>
+        <w:ind w:left="720"/>
+        <w:rPr>
+          <w:sz w:val="24"/>
+          <w:szCs w:val="24"/>
+        </w:rPr>
+      </w:pPr>
+    </w:p>
+    <w:p>
+      <w:pPr>
+        <w:ind w:left="720"/>
+        <w:rPr>
+          <w:rFonts w:eastAsia="Times New Roman"/>
+          <w:b/>
+          <w:color w:val="000000"/>
+        </w:rPr>
+      </w:pPr>
+      <w:r>
+        <w:rPr>
+          <w:rFonts w:eastAsia="Times New Roman"/>
+          <w:b/>
+          <w:color w:val="000000"/>
+        </w:rPr>
+        <w:t>Remedy Informatics, Sandy, Utah</w:t>
+      </w:r>
+    </w:p>
+    <w:p>
+      <w:pPr>
+        <w:ind w:left="720"/>
+        <w:rPr>
+          <w:rFonts w:eastAsia="Times New Roman"/>
+          <w:b/>
+          <w:color w:val="000000"/>
+        </w:rPr>
+      </w:pPr>
+      <w:r>
+        <w:rPr>
+          <w:rFonts w:eastAsia="Times New Roman"/>
+          <w:b/>
+          <w:color w:val="000000"/>
+        </w:rPr>
+        <w:t>Jr. Computer Technician</w:t>
+      </w:r>
+    </w:p>
+    <w:p>
+      <w:pPr>
+        <w:ind w:left="720"/>
+        <w:jc w:val="right"/>
+        <w:rPr>
+          <w:rFonts w:eastAsia="Times New Roman"/>
+          <w:color w:val="000000"/>
+        </w:rPr>
+      </w:pPr>
+      <w:r>
+        <w:rPr>
+          <w:rFonts w:eastAsia="Times New Roman"/>
+          <w:color w:val="000000"/>
+        </w:rPr>
+        <w:t>June 2012 - Sept 2012</w:t>
       </w:r>
     </w:p>
     <w:p>
@@ -1309,82 +1537,14 @@
           <w:sz w:val="24"/>
           <w:szCs w:val="24"/>
         </w:rPr>
-        <w:t>Provided desktop software installation and support</w:t>
-      </w:r>
-    </w:p>
-    <w:p>
-      <w:pPr>
-        <w:rPr>
-          <w:rFonts w:eastAsia="Times New Roman"/>
-          <w:color w:val="000000"/>
-        </w:rPr>
-      </w:pPr>
-    </w:p>
-    <w:p>
-      <w:pPr>
-        <w:rPr>
-          <w:b/>
-        </w:rPr>
-      </w:pPr>
-      <w:r>
-        <w:rPr>
-          <w:b/>
-        </w:rPr>
-        <w:t>Education</w:t>
-      </w:r>
-    </w:p>
-    <w:p>
-      <w:pPr>
-        <w:jc w:val="right"/>
-        <w:rPr>
-          <w:rFonts w:eastAsia="Times New Roman"/>
-          <w:b/>
-          <w:color w:val="000000"/>
-        </w:rPr>
-      </w:pPr>
-      <w:r>
-        <w:t>2014</w:t>
-      </w:r>
-      <w:r>
-        <w:rPr>
-          <w:b/>
-        </w:rPr>
-        <w:t xml:space="preserve"> </w:t>
-      </w:r>
-      <w:r>
-        <w:t>- 2019</w:t>
-      </w:r>
-    </w:p>
-    <w:p>
-      <w:pPr>
-        <w:pStyle w:val="Normal1"/>
-        <w:tabs>
-          <w:tab w:val="left" w:pos="720"/>
-          <w:tab w:val="left" w:pos="1440"/>
-        </w:tabs>
-        <w:ind w:left="360"/>
-        <w:rPr>
-          <w:sz w:val="24"/>
-          <w:szCs w:val="24"/>
-        </w:rPr>
-      </w:pPr>
-      <w:proofErr w:type="spellStart"/>
-      <w:r>
-        <w:rPr>
-          <w:b/>
-          <w:sz w:val="24"/>
-          <w:szCs w:val="24"/>
-        </w:rPr>
-        <w:t>Bottega</w:t>
-      </w:r>
-      <w:proofErr w:type="spellEnd"/>
-      <w:r>
-        <w:rPr>
-          <w:b/>
-          <w:sz w:val="24"/>
-          <w:szCs w:val="24"/>
-        </w:rPr>
-        <w:t xml:space="preserve"> (Lehi, UT)</w:t>
+        <w:t>Administered network wiring, data communication testing, and certification</w:t>
+      </w:r>
+      <w:r>
+        <w:rPr>
+          <w:sz w:val="24"/>
+          <w:szCs w:val="24"/>
+        </w:rPr>
+        <w:t>.</w:t>
       </w:r>
     </w:p>
     <w:p>
@@ -1398,64 +1558,25 @@
           <w:tab w:val="left" w:pos="720"/>
           <w:tab w:val="left" w:pos="1440"/>
         </w:tabs>
-        <w:ind w:left="1080" w:hanging="360"/>
-        <w:rPr>
-          <w:sz w:val="24"/>
-          <w:szCs w:val="24"/>
-        </w:rPr>
-      </w:pPr>
-      <w:r>
-        <w:rPr>
-          <w:sz w:val="24"/>
-          <w:szCs w:val="24"/>
-        </w:rPr>
-        <w:t>Accelerated</w:t>
-      </w:r>
-      <w:bookmarkStart w:id="0" w:name="_GoBack"/>
-      <w:bookmarkEnd w:id="0"/>
-      <w:r>
-        <w:rPr>
-          <w:sz w:val="24"/>
-          <w:szCs w:val="24"/>
-        </w:rPr>
-        <w:t xml:space="preserve"> learning program </w:t>
-      </w:r>
-      <w:r>
-        <w:rPr>
-          <w:sz w:val="24"/>
-          <w:szCs w:val="24"/>
-        </w:rPr>
-        <w:t xml:space="preserve">that I was able to learn my </w:t>
-      </w:r>
-      <w:r>
-        <w:rPr>
-          <w:sz w:val="24"/>
-          <w:szCs w:val="24"/>
-        </w:rPr>
-        <w:t>various programming skills.</w:t>
-      </w:r>
-    </w:p>
-    <w:p>
-      <w:pPr>
-        <w:pStyle w:val="Normal1"/>
-        <w:tabs>
-          <w:tab w:val="left" w:pos="720"/>
-          <w:tab w:val="left" w:pos="1440"/>
-        </w:tabs>
-        <w:ind w:left="360"/>
-        <w:rPr>
-          <w:b/>
-          <w:sz w:val="24"/>
-          <w:szCs w:val="24"/>
-        </w:rPr>
-      </w:pPr>
-      <w:r>
-        <w:rPr>
-          <w:b/>
-          <w:sz w:val="24"/>
-          <w:szCs w:val="24"/>
-        </w:rPr>
-        <w:t>Utah Valley University (Orem, UT)</w:t>
+        <w:ind w:left="1440" w:hanging="360"/>
+        <w:rPr>
+          <w:sz w:val="24"/>
+          <w:szCs w:val="24"/>
+        </w:rPr>
+      </w:pPr>
+      <w:r>
+        <w:rPr>
+          <w:sz w:val="24"/>
+          <w:szCs w:val="24"/>
+        </w:rPr>
+        <w:t>Tested and repaired computer hardware and software</w:t>
+      </w:r>
+      <w:r>
+        <w:rPr>
+          <w:sz w:val="24"/>
+          <w:szCs w:val="24"/>
+        </w:rPr>
+        <w:t>.</w:t>
       </w:r>
     </w:p>
     <w:p>
@@ -1469,93 +1590,25 @@
           <w:tab w:val="left" w:pos="720"/>
           <w:tab w:val="left" w:pos="1440"/>
         </w:tabs>
-        <w:ind w:left="1080" w:hanging="360"/>
-        <w:rPr>
-          <w:sz w:val="24"/>
-          <w:szCs w:val="24"/>
-        </w:rPr>
-      </w:pPr>
-      <w:r>
-        <w:rPr>
-          <w:sz w:val="24"/>
-          <w:szCs w:val="24"/>
-        </w:rPr>
-        <w:t>Major: INFS-Business Intelligence Systems</w:t>
-      </w:r>
-    </w:p>
-    <w:p>
-      <w:pPr>
-        <w:pStyle w:val="Normal1"/>
-        <w:numPr>
-          <w:ilvl w:val="0"/>
-          <w:numId w:val="5"/>
-        </w:numPr>
-        <w:tabs>
-          <w:tab w:val="left" w:pos="720"/>
-          <w:tab w:val="left" w:pos="1440"/>
-        </w:tabs>
-        <w:ind w:left="1080" w:hanging="360"/>
-        <w:rPr>
-          <w:sz w:val="24"/>
-          <w:szCs w:val="24"/>
-        </w:rPr>
-      </w:pPr>
-      <w:r>
-        <w:rPr>
-          <w:sz w:val="24"/>
-          <w:szCs w:val="24"/>
-        </w:rPr>
-        <w:t>GPA: 3.53</w:t>
-      </w:r>
-    </w:p>
-    <w:p>
-      <w:pPr>
-        <w:pStyle w:val="Normal1"/>
-        <w:numPr>
-          <w:ilvl w:val="0"/>
-          <w:numId w:val="5"/>
-        </w:numPr>
-        <w:tabs>
-          <w:tab w:val="left" w:pos="720"/>
-          <w:tab w:val="left" w:pos="1440"/>
-        </w:tabs>
-        <w:ind w:left="1080" w:hanging="360"/>
-        <w:rPr>
-          <w:sz w:val="24"/>
-          <w:szCs w:val="24"/>
-        </w:rPr>
-      </w:pPr>
-      <w:r>
-        <w:rPr>
-          <w:sz w:val="24"/>
-          <w:szCs w:val="24"/>
-        </w:rPr>
-        <w:t>The Society for Collegiate Leadership &amp; Achievement</w:t>
-      </w:r>
-    </w:p>
-    <w:p>
-      <w:pPr>
-        <w:pStyle w:val="Normal1"/>
-        <w:numPr>
-          <w:ilvl w:val="0"/>
-          <w:numId w:val="5"/>
-        </w:numPr>
-        <w:tabs>
-          <w:tab w:val="left" w:pos="720"/>
-          <w:tab w:val="left" w:pos="1440"/>
-        </w:tabs>
-        <w:ind w:left="1080" w:hanging="360"/>
-        <w:rPr>
-          <w:sz w:val="24"/>
-          <w:szCs w:val="24"/>
-        </w:rPr>
-      </w:pPr>
-      <w:r>
-        <w:rPr>
-          <w:sz w:val="24"/>
-          <w:szCs w:val="24"/>
-        </w:rPr>
-        <w:t>Phi Theta Kappa Honor Society</w:t>
+        <w:ind w:left="1440" w:hanging="360"/>
+        <w:rPr>
+          <w:sz w:val="24"/>
+          <w:szCs w:val="24"/>
+        </w:rPr>
+      </w:pPr>
+      <w:r>
+        <w:rPr>
+          <w:sz w:val="24"/>
+          <w:szCs w:val="24"/>
+        </w:rPr>
+        <w:t>Provided desktop software installation and support</w:t>
+      </w:r>
+      <w:r>
+        <w:rPr>
+          <w:sz w:val="24"/>
+          <w:szCs w:val="24"/>
+        </w:rPr>
+        <w:t>.</w:t>
       </w:r>
     </w:p>
     <w:p>
@@ -1620,7 +1673,7 @@
           <w:szCs w:val="24"/>
         </w:rPr>
       </w:pPr>
-      <w:hyperlink r:id="rId8" w:history="1">
+      <w:hyperlink r:id="rId11" w:history="1">
         <w:r>
           <w:rPr>
             <w:rStyle w:val="Hyperlink"/>
@@ -1647,13 +1700,12 @@
         </w:tabs>
         <w:ind w:left="720"/>
         <w:rPr>
-          <w:color w:val="0563C1" w:themeColor="hyperlink"/>
-          <w:sz w:val="24"/>
-          <w:szCs w:val="24"/>
-          <w:u w:val="single"/>
-        </w:rPr>
-      </w:pPr>
-      <w:hyperlink r:id="rId9" w:history="1">
+          <w:rStyle w:val="Hyperlink"/>
+          <w:sz w:val="24"/>
+          <w:szCs w:val="24"/>
+        </w:rPr>
+      </w:pPr>
+      <w:hyperlink r:id="rId12" w:history="1">
         <w:r>
           <w:rPr>
             <w:rStyle w:val="Hyperlink"/>
@@ -1671,6 +1723,31 @@
           <w:tab w:val="left" w:pos="720"/>
           <w:tab w:val="left" w:pos="1440"/>
         </w:tabs>
+        <w:ind w:left="720"/>
+        <w:rPr>
+          <w:color w:val="0563C1" w:themeColor="hyperlink"/>
+          <w:sz w:val="24"/>
+          <w:szCs w:val="24"/>
+          <w:u w:val="single"/>
+        </w:rPr>
+      </w:pPr>
+      <w:r>
+        <w:rPr>
+          <w:color w:val="0563C1" w:themeColor="hyperlink"/>
+          <w:sz w:val="24"/>
+          <w:szCs w:val="24"/>
+          <w:u w:val="single"/>
+        </w:rPr>
+        <w:t>https://github.com/dallinbjohnson</w:t>
+      </w:r>
+    </w:p>
+    <w:p>
+      <w:pPr>
+        <w:pStyle w:val="Normal1"/>
+        <w:tabs>
+          <w:tab w:val="left" w:pos="720"/>
+          <w:tab w:val="left" w:pos="1440"/>
+        </w:tabs>
         <w:rPr>
           <w:sz w:val="24"/>
           <w:szCs w:val="24"/>
@@ -1897,8 +1974,24 @@
           <w:sz w:val="24"/>
           <w:szCs w:val="24"/>
         </w:rPr>
-        <w:t>Edward Gabriel (801) 455-4225</w:t>
-      </w:r>
+        <w:t>Brayden Green (801) 404-6803 – Senior In</w:t>
+      </w:r>
+      <w:r>
+        <w:rPr>
+          <w:sz w:val="24"/>
+          <w:szCs w:val="24"/>
+        </w:rPr>
+        <w:t xml:space="preserve">structor / Developer at </w:t>
+      </w:r>
+      <w:proofErr w:type="spellStart"/>
+      <w:r>
+        <w:rPr>
+          <w:sz w:val="24"/>
+          <w:szCs w:val="24"/>
+        </w:rPr>
+        <w:t>Bottega</w:t>
+      </w:r>
+      <w:proofErr w:type="spellEnd"/>
     </w:p>
     <w:p>
       <w:pPr>
@@ -1924,6 +2017,20 @@
         </w:rPr>
         <w:t>Nathan Benson (435) 757-2367</w:t>
       </w:r>
+      <w:r>
+        <w:rPr>
+          <w:sz w:val="24"/>
+          <w:szCs w:val="24"/>
+        </w:rPr>
+        <w:t xml:space="preserve"> – Head of IT at </w:t>
+      </w:r>
+      <w:r>
+        <w:rPr>
+          <w:sz w:val="24"/>
+          <w:szCs w:val="24"/>
+        </w:rPr>
+        <w:t>Remedy Informatics</w:t>
+      </w:r>
     </w:p>
     <w:p>
       <w:pPr>
@@ -1947,8 +2054,49 @@
           <w:sz w:val="24"/>
           <w:szCs w:val="24"/>
         </w:rPr>
-        <w:t>Tony Parkinson (801) 472-1214)</w:t>
-      </w:r>
+        <w:t>Edward Gabriel (801) 455-4225</w:t>
+      </w:r>
+      <w:r>
+        <w:rPr>
+          <w:sz w:val="24"/>
+          <w:szCs w:val="24"/>
+        </w:rPr>
+        <w:t xml:space="preserve"> – Previous Scout leader</w:t>
+      </w:r>
+    </w:p>
+    <w:p>
+      <w:pPr>
+        <w:pStyle w:val="Normal1"/>
+        <w:numPr>
+          <w:ilvl w:val="0"/>
+          <w:numId w:val="7"/>
+        </w:numPr>
+        <w:tabs>
+          <w:tab w:val="left" w:pos="720"/>
+          <w:tab w:val="left" w:pos="1440"/>
+        </w:tabs>
+        <w:ind w:hanging="360"/>
+        <w:rPr>
+          <w:sz w:val="24"/>
+          <w:szCs w:val="24"/>
+        </w:rPr>
+      </w:pPr>
+      <w:r>
+        <w:rPr>
+          <w:sz w:val="24"/>
+          <w:szCs w:val="24"/>
+        </w:rPr>
+        <w:t>Tony Parkinson (801) 472</w:t>
+      </w:r>
+      <w:r>
+        <w:rPr>
+          <w:sz w:val="24"/>
+          <w:szCs w:val="24"/>
+        </w:rPr>
+        <w:t>-1214 – Previous Youth leader</w:t>
+      </w:r>
+      <w:bookmarkStart w:id="0" w:name="_GoBack"/>
+      <w:bookmarkEnd w:id="0"/>
     </w:p>
     <w:sectPr>
       <w:type w:val="continuous"/>
@@ -1959,6 +2107,111 @@
     </w:sectPr>
   </w:body>
 </w:document>
+</file>
+
+<file path=word/endnotes.xml><?xml version="1.0" encoding="utf-8"?>
+<w:endnotes xmlns:wpc="http://schemas.microsoft.com/office/word/2010/wordprocessingCanvas" xmlns:mo="http://schemas.microsoft.com/office/mac/office/2008/main" xmlns:mc="http://schemas.openxmlformats.org/markup-compatibility/2006" xmlns:mv="urn:schemas-microsoft-com:mac:vml" xmlns:o="urn:schemas-microsoft-com:office:office" xmlns:r="http://schemas.openxmlformats.org/officeDocument/2006/relationships" xmlns:m="http://schemas.openxmlformats.org/officeDocument/2006/math" xmlns:v="urn:schemas-microsoft-com:vml" xmlns:wp14="http://schemas.microsoft.com/office/word/2010/wordprocessingDrawing" xmlns:wp="http://schemas.openxmlformats.org/drawingml/2006/wordprocessingDrawing" xmlns:w10="urn:schemas-microsoft-com:office:word" xmlns:w="http://schemas.openxmlformats.org/wordprocessingml/2006/main" xmlns:w14="http://schemas.microsoft.com/office/word/2010/wordml" xmlns:w15="http://schemas.microsoft.com/office/word/2012/wordml" xmlns:wpg="http://schemas.microsoft.com/office/word/2010/wordprocessingGroup" xmlns:wpi="http://schemas.microsoft.com/office/word/2010/wordprocessingInk" xmlns:wne="http://schemas.microsoft.com/office/word/2006/wordml" xmlns:wps="http://schemas.microsoft.com/office/word/2010/wordprocessingShape" mc:Ignorable="w14 w15 wp14">
+  <w:endnote w:type="separator" w:id="-1">
+    <w:p>
+      <w:r>
+        <w:separator/>
+      </w:r>
+    </w:p>
+  </w:endnote>
+  <w:endnote w:type="continuationSeparator" w:id="0">
+    <w:p>
+      <w:r>
+        <w:continuationSeparator/>
+      </w:r>
+    </w:p>
+  </w:endnote>
+</w:endnotes>
+</file>
+
+<file path=word/footnotes.xml><?xml version="1.0" encoding="utf-8"?>
+<w:footnotes xmlns:wpc="http://schemas.microsoft.com/office/word/2010/wordprocessingCanvas" xmlns:mo="http://schemas.microsoft.com/office/mac/office/2008/main" xmlns:mc="http://schemas.openxmlformats.org/markup-compatibility/2006" xmlns:mv="urn:schemas-microsoft-com:mac:vml" xmlns:o="urn:schemas-microsoft-com:office:office" xmlns:r="http://schemas.openxmlformats.org/officeDocument/2006/relationships" xmlns:m="http://schemas.openxmlformats.org/officeDocument/2006/math" xmlns:v="urn:schemas-microsoft-com:vml" xmlns:wp14="http://schemas.microsoft.com/office/word/2010/wordprocessingDrawing" xmlns:wp="http://schemas.openxmlformats.org/drawingml/2006/wordprocessingDrawing" xmlns:w10="urn:schemas-microsoft-com:office:word" xmlns:w="http://schemas.openxmlformats.org/wordprocessingml/2006/main" xmlns:w14="http://schemas.microsoft.com/office/word/2010/wordml" xmlns:w15="http://schemas.microsoft.com/office/word/2012/wordml" xmlns:wpg="http://schemas.microsoft.com/office/word/2010/wordprocessingGroup" xmlns:wpi="http://schemas.microsoft.com/office/word/2010/wordprocessingInk" xmlns:wne="http://schemas.microsoft.com/office/word/2006/wordml" xmlns:wps="http://schemas.microsoft.com/office/word/2010/wordprocessingShape" mc:Ignorable="w14 w15 wp14">
+  <w:footnote w:type="separator" w:id="-1">
+    <w:p>
+      <w:r>
+        <w:separator/>
+      </w:r>
+    </w:p>
+  </w:footnote>
+  <w:footnote w:type="continuationSeparator" w:id="0">
+    <w:p>
+      <w:r>
+        <w:continuationSeparator/>
+      </w:r>
+    </w:p>
+  </w:footnote>
+</w:footnotes>
+</file>
+
+<file path=word/header1.xml><?xml version="1.0" encoding="utf-8"?>
+<w:hdr xmlns:wpc="http://schemas.microsoft.com/office/word/2010/wordprocessingCanvas" xmlns:mo="http://schemas.microsoft.com/office/mac/office/2008/main" xmlns:mc="http://schemas.openxmlformats.org/markup-compatibility/2006" xmlns:mv="urn:schemas-microsoft-com:mac:vml" xmlns:o="urn:schemas-microsoft-com:office:office" xmlns:r="http://schemas.openxmlformats.org/officeDocument/2006/relationships" xmlns:m="http://schemas.openxmlformats.org/officeDocument/2006/math" xmlns:v="urn:schemas-microsoft-com:vml" xmlns:wp14="http://schemas.microsoft.com/office/word/2010/wordprocessingDrawing" xmlns:wp="http://schemas.openxmlformats.org/drawingml/2006/wordprocessingDrawing" xmlns:w10="urn:schemas-microsoft-com:office:word" xmlns:w="http://schemas.openxmlformats.org/wordprocessingml/2006/main" xmlns:w14="http://schemas.microsoft.com/office/word/2010/wordml" xmlns:w15="http://schemas.microsoft.com/office/word/2012/wordml" xmlns:wpg="http://schemas.microsoft.com/office/word/2010/wordprocessingGroup" xmlns:wpi="http://schemas.microsoft.com/office/word/2010/wordprocessingInk" xmlns:wne="http://schemas.microsoft.com/office/word/2006/wordml" xmlns:wps="http://schemas.microsoft.com/office/word/2010/wordprocessingShape" mc:Ignorable="w14 w15 wp14">
+  <w:p>
+    <w:pPr>
+      <w:pStyle w:val="Normal1"/>
+      <w:contextualSpacing w:val="0"/>
+      <w:rPr>
+        <w:sz w:val="40"/>
+        <w:szCs w:val="40"/>
+      </w:rPr>
+    </w:pPr>
+    <w:r>
+      <w:rPr>
+        <w:b/>
+        <w:sz w:val="40"/>
+        <w:szCs w:val="40"/>
+      </w:rPr>
+      <w:t>Dallin Johnson</w:t>
+    </w:r>
+  </w:p>
+  <w:p>
+    <w:pPr>
+      <w:pStyle w:val="Normal1"/>
+      <w:pBdr>
+        <w:top w:val="single" w:sz="4" w:space="1" w:color="auto"/>
+      </w:pBdr>
+      <w:rPr>
+        <w:sz w:val="24"/>
+        <w:szCs w:val="24"/>
+      </w:rPr>
+    </w:pPr>
+  </w:p>
+  <w:p>
+    <w:pPr>
+      <w:jc w:val="center"/>
+      <w:rPr>
+        <w:rStyle w:val="Hyperlink"/>
+      </w:rPr>
+    </w:pPr>
+    <w:r>
+      <w:t xml:space="preserve">2641 W. 2400 N. Lehi, Utah   </w:t>
+    </w:r>
+    <w:proofErr w:type="gramStart"/>
+    <w:r>
+      <w:t xml:space="preserve">   (</w:t>
+    </w:r>
+    <w:proofErr w:type="gramEnd"/>
+    <w:r>
+      <w:t xml:space="preserve">801) 455-5583       </w:t>
+    </w:r>
+    <w:hyperlink r:id="rId1" w:history="1">
+      <w:r>
+        <w:rPr>
+          <w:rStyle w:val="Hyperlink"/>
+        </w:rPr>
+        <w:t>dallin.b.johnson@gmail.com</w:t>
+      </w:r>
+    </w:hyperlink>
+  </w:p>
+  <w:p>
+    <w:pPr>
+      <w:jc w:val="center"/>
+    </w:pPr>
+  </w:p>
+</w:hdr>
 </file>
 
 <file path=word/numbering.xml><?xml version="1.0" encoding="utf-8"?>
@@ -3569,6 +3822,54 @@
       <w:contextualSpacing/>
     </w:pPr>
   </w:style>
+  <w:style w:type="paragraph" w:styleId="Header">
+    <w:name w:val="header"/>
+    <w:basedOn w:val="Normal"/>
+    <w:link w:val="HeaderChar"/>
+    <w:uiPriority w:val="99"/>
+    <w:unhideWhenUsed/>
+    <w:rsid w:val="001D1155"/>
+    <w:pPr>
+      <w:tabs>
+        <w:tab w:val="center" w:pos="4680"/>
+        <w:tab w:val="right" w:pos="9360"/>
+      </w:tabs>
+    </w:pPr>
+  </w:style>
+  <w:style w:type="character" w:customStyle="1" w:styleId="HeaderChar">
+    <w:name w:val="Header Char"/>
+    <w:basedOn w:val="DefaultParagraphFont"/>
+    <w:link w:val="Header"/>
+    <w:uiPriority w:val="99"/>
+    <w:rsid w:val="001D1155"/>
+    <w:rPr>
+      <w:rFonts w:eastAsiaTheme="minorEastAsia"/>
+    </w:rPr>
+  </w:style>
+  <w:style w:type="paragraph" w:styleId="Footer">
+    <w:name w:val="footer"/>
+    <w:basedOn w:val="Normal"/>
+    <w:link w:val="FooterChar"/>
+    <w:uiPriority w:val="99"/>
+    <w:unhideWhenUsed/>
+    <w:rsid w:val="001D1155"/>
+    <w:pPr>
+      <w:tabs>
+        <w:tab w:val="center" w:pos="4680"/>
+        <w:tab w:val="right" w:pos="9360"/>
+      </w:tabs>
+    </w:pPr>
+  </w:style>
+  <w:style w:type="character" w:customStyle="1" w:styleId="FooterChar">
+    <w:name w:val="Footer Char"/>
+    <w:basedOn w:val="DefaultParagraphFont"/>
+    <w:link w:val="Footer"/>
+    <w:uiPriority w:val="99"/>
+    <w:rsid w:val="001D1155"/>
+    <w:rPr>
+      <w:rFonts w:eastAsiaTheme="minorEastAsia"/>
+    </w:rPr>
+  </w:style>
 </w:styles>
 </file>
 

</xml_diff>